<commit_message>
Add new order of notification boxes.
</commit_message>
<xml_diff>
--- a/sabloni/ugovor_A.docx
+++ b/sabloni/ugovor_A.docx
@@ -11,14 +11,7 @@
           <w:rStyle w:val="naslovpropisa1"/>
           <w:rFonts w:ascii="Times New Roman" w:eastAsia="Batang;바탕" w:hAnsi="Times New Roman"/>
         </w:rPr>
-        <w:t>На основу одредаба чл. 207, 209, 210, 211. и др, Закона о безбедности саобраћаја на путевима Републике Србије („Сл. Гласник РС“ бр.41/2009, 53/2010, 101/2011, 32/2013, одлука УС, 55/14, 96/15 и др...76/2023)- Правнилника о теоретској и практичној обуци кан</w:t>
-      </w:r>
-      <w:r>
-        <w:rPr>
-          <w:rStyle w:val="naslovpropisa1"/>
-          <w:rFonts w:ascii="Times New Roman" w:eastAsia="Batang;바탕" w:hAnsi="Times New Roman"/>
-        </w:rPr>
-        <w:t xml:space="preserve">дидата </w:t>
+        <w:t xml:space="preserve">На основу одредаба чл. 207, 209, 210, 211. и др, Закона о безбедности саобраћаја на путевима Републике Србије („Сл. Гласник РС“ бр.41/2009, 53/2010, 101/2011, 32/2013, одлука УС, 55/14, 96/15 и др...76/2023)- Правнилника о теоретској и практичној обуци кандидата </w:t>
       </w:r>
       <w:r>
         <w:rPr>
@@ -110,16 +103,7 @@
           <w:sz w:val="40"/>
           <w:szCs w:val="36"/>
         </w:rPr>
-        <w:t>о условима под којим ће се извршити обука кандидата з</w:t>
-      </w:r>
-      <w:r>
-        <w:rPr>
-          <w:rFonts w:ascii="Times New Roman" w:hAnsi="Times New Roman"/>
-          <w:b/>
-          <w:sz w:val="40"/>
-          <w:szCs w:val="36"/>
-        </w:rPr>
-        <w:t xml:space="preserve">а </w:t>
+        <w:t xml:space="preserve">о условима под којим ће се извршити обука кандидата за </w:t>
       </w:r>
       <w:r>
         <w:rPr>
@@ -310,22 +294,15 @@
       <w:pPr>
         <w:pStyle w:val="ListParagraph"/>
         <w:ind w:left="0"/>
+        <w:jc w:val="center"/>
         <w:outlineLvl w:val="0"/>
-        <w:rPr>
-          <w:rFonts w:ascii="Times New Roman" w:hAnsi="Times New Roman"/>
-          <w:sz w:val="36"/>
-          <w:szCs w:val="36"/>
-        </w:rPr>
-      </w:pPr>
-      <w:r>
         <w:rPr>
           <w:rFonts w:ascii="Times New Roman" w:hAnsi="Times New Roman"/>
           <w:sz w:val="36"/>
           <w:szCs w:val="36"/>
           <w:lang w:val="sr-Latn-RS"/>
         </w:rPr>
-        <w:t>JМБГ:180397197013</w:t>
-      </w:r>
+      </w:pPr>
     </w:p>
     <w:p>
       <w:pPr>
@@ -374,7 +351,6 @@
           <w:szCs w:val="36"/>
         </w:rPr>
       </w:pPr>
-      <w:bookmarkStart w:id="0" w:name="_GoBack"/>
       <w:r>
         <w:rPr>
           <w:rStyle w:val="BodyTextChar"/>
@@ -382,17 +358,21 @@
           <w:sz w:val="36"/>
           <w:szCs w:val="36"/>
         </w:rPr>
-        <w:t xml:space="preserve">Кандидата  </w:t>
-      </w:r>
-      <w:r>
+        <w:t>Кандидата  за возача : {{IME}} {{PREZIME}}</w:t>
+      </w:r>
+    </w:p>
+    <w:p>
+      <w:pPr>
+        <w:spacing w:line="360" w:lineRule="auto"/>
+        <w:ind w:left="0"/>
+        <w:outlineLvl w:val="0"/>
         <w:rPr>
           <w:rStyle w:val="BodyTextChar"/>
           <w:rFonts w:eastAsia="Calibri"/>
           <w:sz w:val="36"/>
           <w:szCs w:val="36"/>
         </w:rPr>
-        <w:t xml:space="preserve">за возача </w:t>
-      </w:r>
+      </w:pPr>
       <w:r>
         <w:rPr>
           <w:rStyle w:val="BodyTextChar"/>
@@ -400,7 +380,7 @@
           <w:sz w:val="36"/>
           <w:szCs w:val="36"/>
         </w:rPr>
-        <w:t>: {{IME}} {{PREZIME}}</w:t>
+        <w:t>ЈМБГ: {{JMBG}}</w:t>
       </w:r>
     </w:p>
     <w:p>
@@ -422,17 +402,21 @@
           <w:sz w:val="36"/>
           <w:szCs w:val="36"/>
         </w:rPr>
-        <w:t>ЈМБГ</w:t>
-      </w:r>
-      <w:r>
+        <w:t>ИДБ: {{IDB}}</w:t>
+      </w:r>
+    </w:p>
+    <w:p>
+      <w:pPr>
+        <w:spacing w:line="360" w:lineRule="auto"/>
+        <w:ind w:left="0"/>
+        <w:outlineLvl w:val="0"/>
         <w:rPr>
           <w:rStyle w:val="BodyTextChar"/>
           <w:rFonts w:eastAsia="Calibri"/>
           <w:sz w:val="36"/>
           <w:szCs w:val="36"/>
         </w:rPr>
-        <w:t>: {{</w:t>
-      </w:r>
+      </w:pPr>
       <w:r>
         <w:rPr>
           <w:rStyle w:val="BodyTextChar"/>
@@ -440,39 +424,42 @@
           <w:sz w:val="36"/>
           <w:szCs w:val="36"/>
         </w:rPr>
-        <w:t>JMBG</w:t>
-      </w:r>
-      <w:r>
+        <w:t>Број личне карте: {{LICNA_KARTA}}</w:t>
+      </w:r>
+    </w:p>
+    <w:p>
+      <w:pPr>
+        <w:spacing w:line="360" w:lineRule="auto"/>
+        <w:ind w:left="0"/>
         <w:rPr>
           <w:rStyle w:val="BodyTextChar"/>
           <w:rFonts w:eastAsia="Calibri"/>
           <w:sz w:val="36"/>
           <w:szCs w:val="36"/>
         </w:rPr>
-        <w:t>}}</w:t>
-      </w:r>
-    </w:p>
-    <w:p>
-      <w:pPr>
-        <w:spacing w:line="360" w:lineRule="auto"/>
-        <w:ind w:left="0"/>
-        <w:outlineLvl w:val="0"/>
+      </w:pPr>
+      <w:r>
         <w:rPr>
           <w:rStyle w:val="BodyTextChar"/>
           <w:rFonts w:eastAsia="Calibri"/>
           <w:sz w:val="36"/>
           <w:szCs w:val="36"/>
         </w:rPr>
-      </w:pPr>
-      <w:r>
+        <w:t>Број телефона: {{TELEFON}}</w:t>
+      </w:r>
+    </w:p>
+    <w:p>
+      <w:pPr>
+        <w:spacing w:line="360" w:lineRule="auto"/>
+        <w:ind w:left="0"/>
+        <w:outlineLvl w:val="0"/>
         <w:rPr>
           <w:rStyle w:val="BodyTextChar"/>
           <w:rFonts w:eastAsia="Calibri"/>
           <w:sz w:val="36"/>
           <w:szCs w:val="36"/>
         </w:rPr>
-        <w:t>ИДБ</w:t>
-      </w:r>
+      </w:pPr>
       <w:r>
         <w:rPr>
           <w:rStyle w:val="BodyTextChar"/>
@@ -480,237 +467,9 @@
           <w:sz w:val="36"/>
           <w:szCs w:val="36"/>
         </w:rPr>
-        <w:t xml:space="preserve">: </w:t>
-      </w:r>
-      <w:r>
-        <w:rPr>
-          <w:rStyle w:val="BodyTextChar"/>
-          <w:rFonts w:eastAsia="Calibri"/>
-          <w:sz w:val="36"/>
-          <w:szCs w:val="36"/>
-        </w:rPr>
-        <w:t>{{</w:t>
-      </w:r>
-      <w:r>
-        <w:rPr>
-          <w:rStyle w:val="BodyTextChar"/>
-          <w:rFonts w:eastAsia="Calibri"/>
-          <w:sz w:val="36"/>
-          <w:szCs w:val="36"/>
-        </w:rPr>
-        <w:t>IDB</w:t>
-      </w:r>
-      <w:r>
-        <w:rPr>
-          <w:rStyle w:val="BodyTextChar"/>
-          <w:rFonts w:eastAsia="Calibri"/>
-          <w:sz w:val="36"/>
-          <w:szCs w:val="36"/>
-        </w:rPr>
-        <w:t>}}</w:t>
-      </w:r>
-    </w:p>
-    <w:p>
-      <w:pPr>
-        <w:spacing w:line="360" w:lineRule="auto"/>
-        <w:ind w:left="0"/>
-        <w:outlineLvl w:val="0"/>
-        <w:rPr>
-          <w:rStyle w:val="BodyTextChar"/>
-          <w:rFonts w:eastAsia="Calibri"/>
-          <w:sz w:val="36"/>
-          <w:szCs w:val="36"/>
-        </w:rPr>
-      </w:pPr>
-      <w:r>
-        <w:rPr>
-          <w:rStyle w:val="BodyTextChar"/>
-          <w:rFonts w:eastAsia="Calibri"/>
-          <w:sz w:val="36"/>
-          <w:szCs w:val="36"/>
-        </w:rPr>
-        <w:t>Број личне карте</w:t>
-      </w:r>
-      <w:r>
-        <w:rPr>
-          <w:rStyle w:val="BodyTextChar"/>
-          <w:rFonts w:eastAsia="Calibri"/>
-          <w:sz w:val="36"/>
-          <w:szCs w:val="36"/>
-        </w:rPr>
-        <w:t>:</w:t>
-      </w:r>
-      <w:r>
-        <w:rPr>
-          <w:rStyle w:val="BodyTextChar"/>
-          <w:rFonts w:eastAsia="Calibri"/>
-          <w:sz w:val="36"/>
-          <w:szCs w:val="36"/>
-        </w:rPr>
-        <w:t xml:space="preserve"> </w:t>
-      </w:r>
-      <w:r>
-        <w:rPr>
-          <w:rStyle w:val="BodyTextChar"/>
-          <w:rFonts w:eastAsia="Calibri"/>
-          <w:sz w:val="36"/>
-          <w:szCs w:val="36"/>
-        </w:rPr>
-        <w:t>{{</w:t>
-      </w:r>
-      <w:r>
-        <w:rPr>
-          <w:rStyle w:val="BodyTextChar"/>
-          <w:rFonts w:eastAsia="Calibri"/>
-          <w:sz w:val="36"/>
-          <w:szCs w:val="36"/>
-        </w:rPr>
-        <w:t>LICNA_KARTA</w:t>
-      </w:r>
-      <w:r>
-        <w:rPr>
-          <w:rStyle w:val="BodyTextChar"/>
-          <w:rFonts w:eastAsia="Calibri"/>
-          <w:sz w:val="36"/>
-          <w:szCs w:val="36"/>
-        </w:rPr>
-        <w:t>}}</w:t>
-      </w:r>
-    </w:p>
-    <w:p>
-      <w:pPr>
-        <w:spacing w:line="360" w:lineRule="auto"/>
-        <w:ind w:left="0"/>
-        <w:rPr>
-          <w:rStyle w:val="BodyTextChar"/>
-          <w:rFonts w:eastAsia="Calibri"/>
-          <w:sz w:val="36"/>
-          <w:szCs w:val="36"/>
-        </w:rPr>
-      </w:pPr>
-      <w:r>
-        <w:rPr>
-          <w:rStyle w:val="BodyTextChar"/>
-          <w:rFonts w:eastAsia="Calibri"/>
-          <w:sz w:val="36"/>
-          <w:szCs w:val="36"/>
-        </w:rPr>
-        <w:t>Број телефона</w:t>
-      </w:r>
-      <w:r>
-        <w:rPr>
-          <w:rStyle w:val="BodyTextChar"/>
-          <w:rFonts w:eastAsia="Calibri"/>
-          <w:sz w:val="36"/>
-          <w:szCs w:val="36"/>
-        </w:rPr>
-        <w:t xml:space="preserve">: </w:t>
-      </w:r>
-      <w:r>
-        <w:rPr>
-          <w:rStyle w:val="BodyTextChar"/>
-          <w:rFonts w:eastAsia="Calibri"/>
-          <w:sz w:val="36"/>
-          <w:szCs w:val="36"/>
-        </w:rPr>
-        <w:t>{{</w:t>
-      </w:r>
-      <w:r>
-        <w:rPr>
-          <w:rStyle w:val="BodyTextChar"/>
-          <w:rFonts w:eastAsia="Calibri"/>
-          <w:sz w:val="36"/>
-          <w:szCs w:val="36"/>
-        </w:rPr>
-        <w:t>TELEFON</w:t>
-      </w:r>
-      <w:r>
-        <w:rPr>
-          <w:rStyle w:val="BodyTextChar"/>
-          <w:rFonts w:eastAsia="Calibri"/>
-          <w:sz w:val="36"/>
-          <w:szCs w:val="36"/>
-        </w:rPr>
-        <w:t>}}</w:t>
-      </w:r>
-    </w:p>
-    <w:p>
-      <w:pPr>
-        <w:spacing w:line="360" w:lineRule="auto"/>
-        <w:ind w:left="0"/>
-        <w:outlineLvl w:val="0"/>
-        <w:rPr>
-          <w:rStyle w:val="BodyTextChar"/>
-          <w:rFonts w:eastAsia="Calibri"/>
-          <w:sz w:val="36"/>
-          <w:szCs w:val="36"/>
-        </w:rPr>
-      </w:pPr>
-      <w:r>
-        <w:rPr>
-          <w:rStyle w:val="BodyTextChar"/>
-          <w:rFonts w:eastAsia="Calibri"/>
-          <w:sz w:val="36"/>
-          <w:szCs w:val="36"/>
-        </w:rPr>
-        <w:t>Место становања</w:t>
-      </w:r>
-      <w:r>
-        <w:rPr>
-          <w:rStyle w:val="BodyTextChar"/>
-          <w:rFonts w:eastAsia="Calibri"/>
-          <w:sz w:val="36"/>
-          <w:szCs w:val="36"/>
-        </w:rPr>
-        <w:t xml:space="preserve">: </w:t>
-      </w:r>
-      <w:r>
-        <w:rPr>
-          <w:rStyle w:val="BodyTextChar"/>
-          <w:rFonts w:eastAsia="Calibri"/>
-          <w:sz w:val="36"/>
-          <w:szCs w:val="36"/>
-        </w:rPr>
-        <w:t>{{</w:t>
-      </w:r>
-      <w:r>
-        <w:rPr>
-          <w:rStyle w:val="BodyTextChar"/>
-          <w:rFonts w:eastAsia="Calibri"/>
-          <w:sz w:val="36"/>
-          <w:szCs w:val="36"/>
-        </w:rPr>
-        <w:t>ADRESA</w:t>
-      </w:r>
-      <w:r>
-        <w:rPr>
-          <w:rStyle w:val="BodyTextChar"/>
-          <w:rFonts w:eastAsia="Calibri"/>
-          <w:sz w:val="36"/>
-          <w:szCs w:val="36"/>
-        </w:rPr>
-        <w:t>}}, {{</w:t>
-      </w:r>
-      <w:r>
-        <w:rPr>
-          <w:rStyle w:val="BodyTextChar"/>
-          <w:rFonts w:eastAsia="Calibri"/>
-          <w:sz w:val="36"/>
-          <w:szCs w:val="36"/>
-        </w:rPr>
-        <w:t>GRAD</w:t>
-      </w:r>
-      <w:r>
-        <w:rPr>
-          <w:rStyle w:val="BodyTextChar"/>
-          <w:rFonts w:eastAsia="Calibri"/>
-          <w:sz w:val="36"/>
-          <w:szCs w:val="36"/>
-        </w:rPr>
-        <w:t>}}</w:t>
-      </w:r>
-    </w:p>
-    <w:bookmarkEnd w:id="0"/>
+        <w:t>Место становања: {{GRAD}}, {{ADRESA}}</w:t>
+      </w:r>
+    </w:p>
     <w:p>
       <w:pPr>
         <w:spacing w:line="360" w:lineRule="auto"/>
@@ -721,6 +480,8 @@
           <w:szCs w:val="32"/>
         </w:rPr>
       </w:pPr>
+      <w:bookmarkStart w:id="0" w:name="_GoBack"/>
+      <w:bookmarkEnd w:id="0"/>
     </w:p>
     <w:p>
       <w:pPr>
@@ -2535,80 +2296,57 @@
           <w:rFonts w:ascii="Times New Roman" w:eastAsia="Batang;바탕" w:hAnsi="Times New Roman"/>
           <w:sz w:val="24"/>
         </w:rPr>
-        <w:t xml:space="preserve">На основу одредаба чл. 207, 209, 210, 211. и др, Закона о безбедности саобраћаја на путевима Републике Србије и одредаба </w:t>
-      </w:r>
-      <w:r>
-        <w:rPr>
-          <w:rStyle w:val="naslovpropisa1"/>
+        <w:t>На основу одредаба чл. 207, 209, 210, 211. и др, Закона о безбедности саобраћаја на путевима Републике Србије и одредаба Правнилника о теоретској и практичној обуци кандидата Републике Србије, пошто су испуњени услови да ауто-школа (правно лице) као уговорач може обављати обуку кандидата за возаче поједних категорија, те и уз испуњеност осталих услова за обуку кандидата за возаче, овим Уговором о обуци кандидата за возаче регулишу се међусобна права и обавезе у склада са Законом и Правилнком.</w:t>
+      </w:r>
+    </w:p>
+    <w:p>
+      <w:pPr>
+        <w:spacing w:line="360" w:lineRule="auto"/>
+        <w:rPr>
+          <w:rStyle w:val="naslovpropisa1"/>
+          <w:rFonts w:ascii="Times New Roman" w:eastAsia="Batang;바탕" w:hAnsi="Times New Roman"/>
+          <w:sz w:val="28"/>
+        </w:rPr>
+      </w:pPr>
+    </w:p>
+    <w:p>
+      <w:pPr>
+        <w:ind w:left="0"/>
+        <w:rPr>
+          <w:rFonts w:ascii="Times New Roman" w:eastAsia="Batang;바탕" w:hAnsi="Times New Roman"/>
+          <w:sz w:val="32"/>
+        </w:rPr>
+      </w:pPr>
+      <w:r>
+        <w:rPr>
+          <w:rFonts w:ascii="Times New Roman" w:eastAsia="Batang;바탕" w:hAnsi="Times New Roman"/>
+          <w:b/>
+          <w:sz w:val="32"/>
+        </w:rPr>
+        <w:t>Члан 3</w:t>
+      </w:r>
+    </w:p>
+    <w:p>
+      <w:pPr>
+        <w:rPr>
+          <w:rFonts w:ascii="Times New Roman" w:eastAsia="Batang;바탕" w:hAnsi="Times New Roman"/>
+          <w:sz w:val="28"/>
+        </w:rPr>
+      </w:pPr>
+    </w:p>
+    <w:p>
+      <w:pPr>
+        <w:rPr>
           <w:rFonts w:ascii="Times New Roman" w:eastAsia="Batang;바탕" w:hAnsi="Times New Roman"/>
           <w:sz w:val="24"/>
         </w:rPr>
-        <w:t>Правнилника о теоретској и практичној обуци кандидата Републике Србије, пошто су испуњени услови да ауто-школа (правно лице) као уговорач може обављати обуку кандидата за возаче поједних категорија, те и уз испуњеност осталих услова за обуку кандидата за в</w:t>
-      </w:r>
-      <w:r>
-        <w:rPr>
-          <w:rStyle w:val="naslovpropisa1"/>
+      </w:pPr>
+      <w:r>
+        <w:rPr>
           <w:rFonts w:ascii="Times New Roman" w:eastAsia="Batang;바탕" w:hAnsi="Times New Roman"/>
           <w:sz w:val="24"/>
         </w:rPr>
-        <w:t>озаче, овим Уговором о обуци кандидата за возаче регулишу се међусобна права и обавезе у склада са Законом и Правилнком.</w:t>
-      </w:r>
-    </w:p>
-    <w:p>
-      <w:pPr>
-        <w:spacing w:line="360" w:lineRule="auto"/>
-        <w:rPr>
-          <w:rStyle w:val="naslovpropisa1"/>
-          <w:rFonts w:ascii="Times New Roman" w:eastAsia="Batang;바탕" w:hAnsi="Times New Roman"/>
-          <w:sz w:val="28"/>
-        </w:rPr>
-      </w:pPr>
-    </w:p>
-    <w:p>
-      <w:pPr>
-        <w:ind w:left="0"/>
-        <w:rPr>
-          <w:rFonts w:ascii="Times New Roman" w:eastAsia="Batang;바탕" w:hAnsi="Times New Roman"/>
-          <w:sz w:val="32"/>
-        </w:rPr>
-      </w:pPr>
-      <w:r>
-        <w:rPr>
-          <w:rFonts w:ascii="Times New Roman" w:eastAsia="Batang;바탕" w:hAnsi="Times New Roman"/>
-          <w:b/>
-          <w:sz w:val="32"/>
-        </w:rPr>
-        <w:t>Члан 3</w:t>
-      </w:r>
-    </w:p>
-    <w:p>
-      <w:pPr>
-        <w:rPr>
-          <w:rFonts w:ascii="Times New Roman" w:eastAsia="Batang;바탕" w:hAnsi="Times New Roman"/>
-          <w:sz w:val="28"/>
-        </w:rPr>
-      </w:pPr>
-    </w:p>
-    <w:p>
-      <w:pPr>
-        <w:rPr>
-          <w:rFonts w:ascii="Times New Roman" w:eastAsia="Batang;바탕" w:hAnsi="Times New Roman"/>
-          <w:sz w:val="24"/>
-        </w:rPr>
-      </w:pPr>
-      <w:r>
-        <w:rPr>
-          <w:rFonts w:ascii="Times New Roman" w:eastAsia="Batang;바탕" w:hAnsi="Times New Roman"/>
-          <w:sz w:val="24"/>
-        </w:rPr>
-        <w:t>Овим Уговором уговорачи сагласно потврђују да је кандидат односно родитељ-старатељ малолетног кандидата упознат да ће се током</w:t>
-      </w:r>
-      <w:r>
-        <w:rPr>
-          <w:rFonts w:ascii="Times New Roman" w:eastAsia="Batang;바탕" w:hAnsi="Times New Roman"/>
-          <w:sz w:val="24"/>
-        </w:rPr>
-        <w:t xml:space="preserve"> теоријског испита вришти аудио-видео снимање.</w:t>
+        <w:t>Овим Уговором уговорачи сагласно потврђују да је кандидат односно родитељ-старатељ малолетног кандидата упознат да ће се током теоријског испита вришти аудио-видео снимање.</w:t>
       </w:r>
     </w:p>
     <w:p>
@@ -2784,15 +2522,7 @@
           <w:rFonts w:ascii="Times New Roman" w:eastAsia="Batang;바탕" w:hAnsi="Times New Roman"/>
           <w:sz w:val="24"/>
         </w:rPr>
-        <w:t>Ауто-школа се обавезје да обуку Кандида</w:t>
-      </w:r>
-      <w:r>
-        <w:rPr>
-          <w:rStyle w:val="naslovpropisa1"/>
-          <w:rFonts w:ascii="Times New Roman" w:eastAsia="Batang;바탕" w:hAnsi="Times New Roman"/>
-          <w:sz w:val="24"/>
-        </w:rPr>
-        <w:t>ту изврши у складу са одредбама законских и подзаконских прописа Републике Србије који регулишу област обуке кандидата за возаче, и посебно:</w:t>
+        <w:t>Ауто-школа се обавезје да обуку Кандидату изврши у складу са одредбама законских и подзаконских прописа Републике Србије који регулишу област обуке кандидата за возаче, и посебно:</w:t>
       </w:r>
     </w:p>
     <w:p>
@@ -2858,15 +2588,7 @@
           <w:rFonts w:ascii="Times New Roman" w:eastAsia="Batang;바탕" w:hAnsi="Times New Roman"/>
           <w:sz w:val="24"/>
         </w:rPr>
-        <w:t>Да сваку примедбу</w:t>
-      </w:r>
-      <w:r>
-        <w:rPr>
-          <w:rStyle w:val="naslovpropisa1"/>
-          <w:rFonts w:ascii="Times New Roman" w:eastAsia="Batang;바탕" w:hAnsi="Times New Roman"/>
-          <w:sz w:val="24"/>
-        </w:rPr>
-        <w:t xml:space="preserve"> кандидата брижљиво размотри у циљу бољег међуосног разумевања и поверења</w:t>
+        <w:t>Да сваку примедбу кандидата брижљиво размотри у циљу бољег међуосног разумевања и поверења</w:t>
       </w:r>
     </w:p>
     <w:p>
@@ -2911,15 +2633,7 @@
           <w:rFonts w:ascii="Times New Roman" w:eastAsia="Batang;바탕" w:hAnsi="Times New Roman"/>
           <w:sz w:val="24"/>
         </w:rPr>
-        <w:t>истом на његов</w:t>
-      </w:r>
-      <w:r>
-        <w:rPr>
-          <w:rStyle w:val="naslovpropisa1"/>
-          <w:rFonts w:ascii="Times New Roman" w:eastAsia="Batang;바탕" w:hAnsi="Times New Roman"/>
-          <w:sz w:val="24"/>
-        </w:rPr>
-        <w:t xml:space="preserve"> захтев изда потврду о спроведеној обуци до тренутка прекида, те да изврши обрачун укупне накнаде коју треба кандидат платити за пружене услуге ауто-школе до тренутка оправданог прекида</w:t>
+        <w:t>истом на његов захтев изда потврду о спроведеној обуци до тренутка прекида, те да изврши обрачун укупне накнаде коју треба кандидат платити за пружене услуге ауто-школе до тренутка оправданог прекида</w:t>
       </w:r>
     </w:p>
     <w:p>
@@ -2942,15 +2656,7 @@
           <w:rFonts w:ascii="Times New Roman" w:eastAsia="Batang;바탕" w:hAnsi="Times New Roman"/>
           <w:sz w:val="24"/>
         </w:rPr>
-        <w:t xml:space="preserve">Да у посебној клаузули Уговора упозна детаљно кандидата са ценовником </w:t>
-      </w:r>
-      <w:r>
-        <w:rPr>
-          <w:rStyle w:val="naslovpropisa1"/>
-          <w:rFonts w:ascii="Times New Roman" w:eastAsia="Batang;바탕" w:hAnsi="Times New Roman"/>
-          <w:sz w:val="24"/>
-        </w:rPr>
-        <w:t>обуке, коју је кандидат као уговорач овог Уговора дужан да прихвати што потврђује својим потписом на Уговору</w:t>
+        <w:t>Да у посебној клаузули Уговора упозна детаљно кандидата са ценовником обуке, коју је кандидат као уговорач овог Уговора дужан да прихвати што потврђује својим потписом на Уговору</w:t>
       </w:r>
     </w:p>
     <w:p>
@@ -2974,15 +2680,7 @@
           <w:sz w:val="24"/>
         </w:rPr>
         <w:lastRenderedPageBreak/>
-        <w:t>Ауто-школа је дужна да све уплаћено унапред а где се износи односе на део обуке која се неће спровести у случају оправданог прекида обуке-изврши по</w:t>
-      </w:r>
-      <w:r>
-        <w:rPr>
-          <w:rStyle w:val="naslovpropisa1"/>
-          <w:rFonts w:ascii="Times New Roman" w:eastAsia="Batang;바탕" w:hAnsi="Times New Roman"/>
-          <w:sz w:val="24"/>
-        </w:rPr>
-        <w:t>враћај новчаног износа кандидату на његовог захтев најкасније у року од 30 дана од пријема писменог захтева кандидата</w:t>
+        <w:t>Ауто-школа је дужна да све уплаћено унапред а где се износи односе на део обуке која се неће спровести у случају оправданог прекида обуке-изврши повраћај новчаног износа кандидату на његовог захтев најкасније у року од 30 дана од пријема писменог захтева кандидата</w:t>
       </w:r>
     </w:p>
     <w:p>
@@ -3083,15 +2781,7 @@
           <w:rFonts w:ascii="Times New Roman" w:eastAsia="Batang;바탕" w:hAnsi="Times New Roman"/>
           <w:sz w:val="24"/>
         </w:rPr>
-        <w:t>Да се пре закључивања овог У</w:t>
-      </w:r>
-      <w:r>
-        <w:rPr>
-          <w:rStyle w:val="naslovpropisa1"/>
-          <w:rFonts w:ascii="Times New Roman" w:eastAsia="Batang;바탕" w:hAnsi="Times New Roman"/>
-          <w:sz w:val="24"/>
-        </w:rPr>
-        <w:t>говора у потпуности упозна са свим члановима истог и да евентуално спорна питања отклоно пре закључивања односно потписивања Уговора</w:t>
+        <w:t>Да се пре закључивања овог Уговора у потпуности упозна са свим члановима истог и да евентуално спорна питања отклоно пре закључивања односно потписивања Уговора</w:t>
       </w:r>
     </w:p>
     <w:p>
@@ -3137,15 +2827,7 @@
           <w:rFonts w:ascii="Times New Roman" w:eastAsia="Batang;바탕" w:hAnsi="Times New Roman"/>
           <w:sz w:val="24"/>
         </w:rPr>
-        <w:t xml:space="preserve">Да да на увид лична </w:t>
-      </w:r>
-      <w:r>
-        <w:rPr>
-          <w:rStyle w:val="naslovpropisa1"/>
-          <w:rFonts w:ascii="Times New Roman" w:eastAsia="Batang;바탕" w:hAnsi="Times New Roman"/>
-          <w:sz w:val="24"/>
-        </w:rPr>
-        <w:t>документа Ауто-школи, те да се сагласи да његови лични подаци буду доступни Ауто-школи у циљу реалицзације предмета овог Уговора, што својим потписом на овом Уговору потврђује</w:t>
+        <w:t>Да да на увид лична документа Ауто-школи, те да се сагласи да његови лични подаци буду доступни Ауто-школи у циљу реалицзације предмета овог Уговора, што својим потписом на овом Уговору потврђује</w:t>
       </w:r>
     </w:p>
     <w:p>
@@ -3168,15 +2850,7 @@
           <w:rFonts w:ascii="Times New Roman" w:eastAsia="Batang;바탕" w:hAnsi="Times New Roman"/>
           <w:sz w:val="24"/>
         </w:rPr>
-        <w:t>Да је упознат да пре и у току обуке не сме имати извречену меру забране управљањ</w:t>
-      </w:r>
-      <w:r>
-        <w:rPr>
-          <w:rStyle w:val="naslovpropisa1"/>
-          <w:rFonts w:ascii="Times New Roman" w:eastAsia="Batang;바탕" w:hAnsi="Times New Roman"/>
-          <w:sz w:val="24"/>
-        </w:rPr>
-        <w:t>а, те да је дужан да о томе благовремено  обавести Ауто-школу, под претњом раскида Уговора</w:t>
+        <w:t>Да је упознат да пре и у току обуке не сме имати извречену меру забране управљања, те да је дужан да о томе благовремено  обавести Ауто-школу, под претњом раскида Уговора</w:t>
       </w:r>
     </w:p>
     <w:p>
@@ -3199,15 +2873,7 @@
           <w:rFonts w:ascii="Times New Roman" w:eastAsia="Batang;바탕" w:hAnsi="Times New Roman"/>
           <w:sz w:val="24"/>
         </w:rPr>
-        <w:t xml:space="preserve">Уколико Кандидат закључи споразум са Ауто-школом да плаћа у ратама уговорену накнаду утврђену по овом Уговору, те уколико по завршетку обуке кандидат не исплати све </w:t>
-      </w:r>
-      <w:r>
-        <w:rPr>
-          <w:rStyle w:val="naslovpropisa1"/>
-          <w:rFonts w:ascii="Times New Roman" w:eastAsia="Batang;바탕" w:hAnsi="Times New Roman"/>
-          <w:sz w:val="24"/>
-        </w:rPr>
-        <w:t>доспеле рате, исти се обазује да руку од 3 дана од дана ступања у доцњу исплати дуговано под претњом законским последица /увећање дуга задужењима и по основу камата, судско-адвокатсих трошкова, поступа принудног извршења и др./</w:t>
+        <w:t>Уколико Кандидат закључи споразум са Ауто-школом да плаћа у ратама уговорену накнаду утврђену по овом Уговору, те уколико по завршетку обуке кандидат не исплати све доспеле рате, исти се обазује да руку од 3 дана од дана ступања у доцњу исплати дуговано под претњом законским последица /увећање дуга задужењима и по основу камата, судско-адвокатсих трошкова, поступа принудног извршења и др./</w:t>
       </w:r>
     </w:p>
     <w:p>
@@ -3230,15 +2896,7 @@
           <w:rFonts w:ascii="Times New Roman" w:eastAsia="Batang;바탕" w:hAnsi="Times New Roman"/>
           <w:sz w:val="24"/>
         </w:rPr>
-        <w:t>У случају спора, овим Уговор</w:t>
-      </w:r>
-      <w:r>
-        <w:rPr>
-          <w:rStyle w:val="naslovpropisa1"/>
-          <w:rFonts w:ascii="Times New Roman" w:eastAsia="Batang;바탕" w:hAnsi="Times New Roman"/>
-          <w:sz w:val="24"/>
-        </w:rPr>
-        <w:t>ом се посебно уговора месна надлежаност Основног суда у Смедереву</w:t>
+        <w:t>У случају спора, овим Уговором се посебно уговора месна надлежаност Основног суда у Смедереву</w:t>
       </w:r>
     </w:p>
     <w:p>
@@ -3287,84 +2945,89 @@
           <w:sz w:val="24"/>
         </w:rPr>
         <w:lastRenderedPageBreak/>
-        <w:t>Да кандидат преда Ауто-шоколи леакрско уверење и Књижицу канд</w:t>
-      </w:r>
+        <w:t>Да кандидат преда Ауто-шоколи леакрско уверење и Књижицу кандидата а ради ефикаснијег рада</w:t>
+      </w:r>
+    </w:p>
+    <w:p>
+      <w:pPr>
+        <w:spacing w:line="360" w:lineRule="auto"/>
+        <w:ind w:left="0"/>
+      </w:pPr>
+      <w:r>
+        <w:rPr>
+          <w:rStyle w:val="naslovpropisa1"/>
+          <w:rFonts w:ascii="Times New Roman" w:eastAsia="Batang;바탕" w:hAnsi="Times New Roman"/>
+          <w:b/>
+          <w:sz w:val="32"/>
+        </w:rPr>
+        <w:t>Члан 7</w:t>
+      </w:r>
+    </w:p>
+    <w:p>
+      <w:pPr>
+        <w:spacing w:line="360" w:lineRule="auto"/>
+        <w:ind w:left="0"/>
+        <w:rPr>
+          <w:rStyle w:val="naslovpropisa1"/>
+          <w:rFonts w:ascii="Times New Roman" w:eastAsia="Batang;바탕" w:hAnsi="Times New Roman"/>
+          <w:b/>
+          <w:sz w:val="28"/>
+        </w:rPr>
+      </w:pPr>
+    </w:p>
+    <w:p>
+      <w:pPr>
+        <w:spacing w:line="360" w:lineRule="auto"/>
+        <w:ind w:left="0"/>
+      </w:pPr>
+      <w:r>
+        <w:rPr>
+          <w:rStyle w:val="naslovpropisa1"/>
+          <w:rFonts w:ascii="Times New Roman" w:eastAsia="Batang;바탕" w:hAnsi="Times New Roman"/>
+          <w:b/>
+          <w:sz w:val="28"/>
+        </w:rPr>
+        <w:t>РАСКИД УГОВОРА</w:t>
+      </w:r>
+    </w:p>
+    <w:p>
+      <w:pPr>
+        <w:spacing w:line="360" w:lineRule="auto"/>
+        <w:ind w:left="0"/>
+      </w:pPr>
+      <w:r>
+        <w:rPr>
+          <w:rStyle w:val="naslovpropisa1"/>
+          <w:rFonts w:ascii="Times New Roman" w:eastAsia="Batang;바탕" w:hAnsi="Times New Roman"/>
+          <w:b/>
+          <w:sz w:val="28"/>
+        </w:rPr>
+        <w:t>Овај Уговор се може раскинути:</w:t>
+      </w:r>
+    </w:p>
+    <w:p>
+      <w:pPr>
+        <w:spacing w:line="360" w:lineRule="auto"/>
+        <w:rPr>
+          <w:rStyle w:val="naslovpropisa1"/>
+          <w:rFonts w:ascii="Times New Roman" w:eastAsia="Batang;바탕" w:hAnsi="Times New Roman"/>
+          <w:b/>
+          <w:sz w:val="28"/>
+        </w:rPr>
+      </w:pPr>
+    </w:p>
+    <w:p>
+      <w:pPr>
+        <w:spacing w:line="360" w:lineRule="auto"/>
+      </w:pPr>
       <w:r>
         <w:rPr>
           <w:rStyle w:val="naslovpropisa1"/>
           <w:rFonts w:ascii="Times New Roman" w:eastAsia="Batang;바탕" w:hAnsi="Times New Roman"/>
           <w:sz w:val="24"/>
         </w:rPr>
-        <w:t>идата а ради ефикаснијег рада</w:t>
-      </w:r>
-    </w:p>
-    <w:p>
-      <w:pPr>
-        <w:spacing w:line="360" w:lineRule="auto"/>
-        <w:ind w:left="0"/>
-      </w:pPr>
-      <w:r>
-        <w:rPr>
-          <w:rStyle w:val="naslovpropisa1"/>
-          <w:rFonts w:ascii="Times New Roman" w:eastAsia="Batang;바탕" w:hAnsi="Times New Roman"/>
-          <w:b/>
-          <w:sz w:val="32"/>
-        </w:rPr>
-        <w:t>Члан 7</w:t>
-      </w:r>
-    </w:p>
-    <w:p>
-      <w:pPr>
-        <w:spacing w:line="360" w:lineRule="auto"/>
-        <w:ind w:left="0"/>
-        <w:rPr>
-          <w:rStyle w:val="naslovpropisa1"/>
-          <w:rFonts w:ascii="Times New Roman" w:eastAsia="Batang;바탕" w:hAnsi="Times New Roman"/>
-          <w:b/>
-          <w:sz w:val="28"/>
-        </w:rPr>
-      </w:pPr>
-    </w:p>
-    <w:p>
-      <w:pPr>
-        <w:spacing w:line="360" w:lineRule="auto"/>
-        <w:ind w:left="0"/>
-      </w:pPr>
-      <w:r>
-        <w:rPr>
-          <w:rStyle w:val="naslovpropisa1"/>
-          <w:rFonts w:ascii="Times New Roman" w:eastAsia="Batang;바탕" w:hAnsi="Times New Roman"/>
-          <w:b/>
-          <w:sz w:val="28"/>
-        </w:rPr>
-        <w:t>РАСКИД УГОВОРА</w:t>
-      </w:r>
-    </w:p>
-    <w:p>
-      <w:pPr>
-        <w:spacing w:line="360" w:lineRule="auto"/>
-        <w:ind w:left="0"/>
-      </w:pPr>
-      <w:r>
-        <w:rPr>
-          <w:rStyle w:val="naslovpropisa1"/>
-          <w:rFonts w:ascii="Times New Roman" w:eastAsia="Batang;바탕" w:hAnsi="Times New Roman"/>
-          <w:b/>
-          <w:sz w:val="28"/>
-        </w:rPr>
-        <w:t>Овај Уговор се може раскинути:</w:t>
-      </w:r>
-    </w:p>
-    <w:p>
-      <w:pPr>
-        <w:spacing w:line="360" w:lineRule="auto"/>
-        <w:rPr>
-          <w:rStyle w:val="naslovpropisa1"/>
-          <w:rFonts w:ascii="Times New Roman" w:eastAsia="Batang;바탕" w:hAnsi="Times New Roman"/>
-          <w:b/>
-          <w:sz w:val="28"/>
-        </w:rPr>
-      </w:pPr>
+        <w:t>-сагласношћу оба Уговорача о чему ће се сачичнити Споразум о раскиду</w:t>
+      </w:r>
     </w:p>
     <w:p>
       <w:pPr>
@@ -3376,20 +3039,16 @@
           <w:rFonts w:ascii="Times New Roman" w:eastAsia="Batang;바탕" w:hAnsi="Times New Roman"/>
           <w:sz w:val="24"/>
         </w:rPr>
-        <w:t>-сагласношћу оба Уговорача о чему ће се сачичнити Споразум о раскиду</w:t>
-      </w:r>
-    </w:p>
-    <w:p>
-      <w:pPr>
-        <w:spacing w:line="360" w:lineRule="auto"/>
-      </w:pPr>
-      <w:r>
-        <w:rPr>
-          <w:rStyle w:val="naslovpropisa1"/>
-          <w:rFonts w:ascii="Times New Roman" w:eastAsia="Batang;바탕" w:hAnsi="Times New Roman"/>
+        <w:t>-једностраном изјавом воље Ауто-школе  у случају непоштовања напред означених међусобних обавеза и то писменимо обавештењем</w:t>
+      </w:r>
+      <w:r>
+        <w:rPr>
+          <w:rStyle w:val="naslovpropisa1"/>
+          <w:rFonts w:ascii="Times New Roman" w:eastAsia="Batang;바탕" w:hAnsi="Times New Roman"/>
+          <w:b/>
           <w:sz w:val="24"/>
         </w:rPr>
-        <w:t xml:space="preserve">-једностраном изјавом воље Ауто-школе  у случају непоштовања напред означених међусобних обавеза и то </w:t>
+        <w:t xml:space="preserve"> /поштом или електронски/</w:t>
       </w:r>
       <w:r>
         <w:rPr>
@@ -3397,8 +3056,14 @@
           <w:rFonts w:ascii="Times New Roman" w:eastAsia="Batang;바탕" w:hAnsi="Times New Roman"/>
           <w:sz w:val="24"/>
         </w:rPr>
-        <w:t>писменимо обавештењем</w:t>
-      </w:r>
+        <w:t xml:space="preserve"> са напоменом да Уговор престаје да важи у року о д 8 дана од пријема обавештења</w:t>
+      </w:r>
+    </w:p>
+    <w:p>
+      <w:pPr>
+        <w:spacing w:line="360" w:lineRule="auto"/>
+        <w:ind w:left="714"/>
+      </w:pPr>
       <w:r>
         <w:rPr>
           <w:rStyle w:val="naslovpropisa1"/>
@@ -3406,7 +3071,7 @@
           <w:b/>
           <w:sz w:val="24"/>
         </w:rPr>
-        <w:t xml:space="preserve"> /поштом или електронски/</w:t>
+        <w:t>-</w:t>
       </w:r>
       <w:r>
         <w:rPr>
@@ -3414,38 +3079,7 @@
           <w:rFonts w:ascii="Times New Roman" w:eastAsia="Batang;바탕" w:hAnsi="Times New Roman"/>
           <w:sz w:val="24"/>
         </w:rPr>
-        <w:t xml:space="preserve"> са напоменом да Уговор престаје да важи у року о д 8 дана од пријема обавештења</w:t>
-      </w:r>
-    </w:p>
-    <w:p>
-      <w:pPr>
-        <w:spacing w:line="360" w:lineRule="auto"/>
-        <w:ind w:left="714"/>
-      </w:pPr>
-      <w:r>
-        <w:rPr>
-          <w:rStyle w:val="naslovpropisa1"/>
-          <w:rFonts w:ascii="Times New Roman" w:eastAsia="Batang;바탕" w:hAnsi="Times New Roman"/>
-          <w:b/>
-          <w:sz w:val="24"/>
-        </w:rPr>
-        <w:t>-</w:t>
-      </w:r>
-      <w:r>
-        <w:rPr>
-          <w:rStyle w:val="naslovpropisa1"/>
-          <w:rFonts w:ascii="Times New Roman" w:eastAsia="Batang;바탕" w:hAnsi="Times New Roman"/>
-          <w:sz w:val="24"/>
-        </w:rPr>
-        <w:t>једностраном изјавом воље Кандидата уз обавезује да року од 3 дана измири дуговано тј. накнаду за пружене услуге обуке до тренут</w:t>
-      </w:r>
-      <w:r>
-        <w:rPr>
-          <w:rStyle w:val="naslovpropisa1"/>
-          <w:rFonts w:ascii="Times New Roman" w:eastAsia="Batang;바탕" w:hAnsi="Times New Roman"/>
-          <w:sz w:val="24"/>
-        </w:rPr>
-        <w:t>ка пријема писмено /поштом или електронски/ обавештања о једностраном</w:t>
+        <w:t>једностраном изјавом воље Кандидата уз обавезује да року од 3 дана измири дуговано тј. накнаду за пружене услуге обуке до тренутка пријема писмено /поштом или електронски/ обавештања о једностраном</w:t>
       </w:r>
       <w:r>
         <w:rPr>
@@ -3594,13 +3228,6 @@
           <w:sz w:val="28"/>
         </w:rPr>
         <w:tab/>
-      </w:r>
-      <w:r>
-        <w:rPr>
-          <w:rFonts w:ascii="Times New Roman" w:eastAsia="Batang;바탕" w:hAnsi="Times New Roman"/>
-          <w:b/>
-          <w:sz w:val="28"/>
-        </w:rPr>
         <w:t>.....................................................</w:t>
       </w:r>
     </w:p>
@@ -3827,7 +3454,7 @@
       <w:rPr>
         <w:noProof/>
       </w:rPr>
-      <w:t>5</w:t>
+      <w:t>1</w:t>
     </w:r>
     <w:r>
       <w:fldChar w:fldCharType="end"/>
@@ -4497,7 +4124,7 @@
     <w:lsdException w:name="Medium Shading 2 Accent 1" w:semiHidden="0" w:uiPriority="64" w:unhideWhenUsed="0"/>
     <w:lsdException w:name="Medium List 1 Accent 1" w:semiHidden="0" w:uiPriority="65" w:unhideWhenUsed="0"/>
     <w:lsdException w:name="Revision" w:unhideWhenUsed="0"/>
-    <w:lsdException w:name="List Paragraph" w:semiHidden="0" w:uiPriority="34" w:unhideWhenUsed="0" w:qFormat="1"/>
+    <w:lsdException w:name="List Paragraph" w:semiHidden="0" w:uiPriority="0" w:unhideWhenUsed="0" w:qFormat="1"/>
     <w:lsdException w:name="Quote" w:semiHidden="0" w:uiPriority="29" w:unhideWhenUsed="0" w:qFormat="1"/>
     <w:lsdException w:name="Intense Quote" w:semiHidden="0" w:uiPriority="30" w:unhideWhenUsed="0" w:qFormat="1"/>
     <w:lsdException w:name="Medium List 2 Accent 1" w:semiHidden="0" w:uiPriority="66" w:unhideWhenUsed="0"/>

</xml_diff>